<commit_message>
My new version of where dreams die
</commit_message>
<xml_diff>
--- a/poem/WHERE DREAMS DIE.docx
+++ b/poem/WHERE DREAMS DIE.docx
@@ -4,6 +4,7 @@
   <w:body>
     <w:p>
       <w:pPr>
+        <w:jc w:val="right"/>
         <w:rPr>
           <w:b/>
           <w:u w:val="single"/>
@@ -32,6 +33,9 @@
       </w:r>
     </w:p>
     <w:p>
+      <w:pPr>
+        <w:jc w:val="right"/>
+      </w:pPr>
       <w:r>
         <w:t xml:space="preserve">The most shrilling of </w:t>
       </w:r>
@@ -43,6 +47,9 @@
       </w:r>
     </w:p>
     <w:p>
+      <w:pPr>
+        <w:jc w:val="right"/>
+      </w:pPr>
       <w:r>
         <w:t>Buried</w:t>
       </w:r>
@@ -51,6 +58,9 @@
       </w:r>
     </w:p>
     <w:p>
+      <w:pPr>
+        <w:jc w:val="right"/>
+      </w:pPr>
       <w:r>
         <w:t>In</w:t>
       </w:r>
@@ -62,6 +72,9 @@
       </w:r>
     </w:p>
     <w:p>
+      <w:pPr>
+        <w:jc w:val="right"/>
+      </w:pPr>
       <w:r>
         <w:t xml:space="preserve">Singing </w:t>
       </w:r>
@@ -72,232 +85,329 @@
         <w:t xml:space="preserve"> in the cold chocking on the stench of rotting cop</w:t>
       </w:r>
     </w:p>
-    <w:p/>
-    <w:p>
-      <w:r>
-        <w:t xml:space="preserve">Who will </w:t>
-      </w:r>
-      <w:r>
-        <w:t>dream next?</w:t>
-      </w:r>
-    </w:p>
-    <w:p>
-      <w:r>
-        <w:t>21 years caring bones and skins weighing down my ascension</w:t>
-      </w:r>
-    </w:p>
-    <w:p/>
-    <w:p>
-      <w:r>
-        <w:t xml:space="preserve">Hiding in plain </w:t>
-      </w:r>
-      <w:r>
-        <w:t>sight</w:t>
-      </w:r>
-      <w:r>
-        <w:t xml:space="preserve"> as materialistic</w:t>
-      </w:r>
-    </w:p>
-    <w:p>
-      <w:r>
-        <w:t>And ignorant, that they may not make</w:t>
-      </w:r>
-    </w:p>
-    <w:p>
-      <w:r>
-        <w:t>An example of my dreams</w:t>
-      </w:r>
-    </w:p>
-    <w:p/>
-    <w:p>
-      <w:r>
-        <w:t xml:space="preserve">Veiled </w:t>
-      </w:r>
-      <w:r>
-        <w:t xml:space="preserve"> in </w:t>
-      </w:r>
-      <w:r>
-        <w:t>silence</w:t>
-      </w:r>
-      <w:r>
-        <w:t xml:space="preserve"> amid conversation.</w:t>
-      </w:r>
-    </w:p>
-    <w:p>
-      <w:r>
-        <w:t xml:space="preserve">Lest </w:t>
-      </w:r>
-      <w:r>
-        <w:t xml:space="preserve"> my own </w:t>
-      </w:r>
-      <w:r>
-        <w:t>greatness</w:t>
-      </w:r>
-      <w:r>
-        <w:t xml:space="preserve"> leak past my chorus </w:t>
-      </w:r>
-      <w:r>
-        <w:t>pretense</w:t>
-      </w:r>
-    </w:p>
-    <w:p>
-      <w:r>
-        <w:t>Walking sluggish that they may not see my queenly posture</w:t>
-      </w:r>
-    </w:p>
-    <w:p/>
-    <w:p>
-      <w:r>
-        <w:t>I have become smoke,</w:t>
-      </w:r>
-    </w:p>
-    <w:p>
-      <w:r>
-        <w:t>Bellowing out of hope</w:t>
-      </w:r>
-      <w:r>
-        <w:t>’</w:t>
-      </w:r>
-      <w:r>
-        <w:t>s chimney as a memory of the days.</w:t>
-      </w:r>
-    </w:p>
-    <w:p>
-      <w:r>
-        <w:t>When Hope</w:t>
-      </w:r>
-      <w:r>
-        <w:t>’</w:t>
-      </w:r>
-      <w:r>
-        <w:t>s fire lit</w:t>
-      </w:r>
-    </w:p>
-    <w:p/>
-    <w:p/>
-    <w:p>
-      <w:r>
-        <w:t xml:space="preserve">In my </w:t>
-      </w:r>
-      <w:r>
-        <w:t>pretense</w:t>
-      </w:r>
-      <w:r>
-        <w:t xml:space="preserve"> I </w:t>
-      </w:r>
-      <w:r>
-        <w:t>cannot</w:t>
-      </w:r>
-      <w:r>
-        <w:t xml:space="preserve"> pretend to </w:t>
-      </w:r>
-      <w:r>
-        <w:t>not smell</w:t>
-      </w:r>
-      <w:r>
-        <w:t xml:space="preserve"> this burning dreams</w:t>
-      </w:r>
-      <w:r>
-        <w:t>.</w:t>
-      </w:r>
-    </w:p>
-    <w:p/>
-    <w:p>
-      <w:r>
-        <w:t>T</w:t>
-      </w:r>
-      <w:r>
-        <w:t>h</w:t>
-      </w:r>
-      <w:r>
-        <w:t xml:space="preserve">is 26 year old </w:t>
-      </w:r>
-      <w:r>
-        <w:t>born</w:t>
-      </w:r>
-      <w:r>
-        <w:t xml:space="preserve"> </w:t>
-      </w:r>
-      <w:r>
-        <w:t>quack and</w:t>
-      </w:r>
-      <w:r>
-        <w:t xml:space="preserve"> </w:t>
-      </w:r>
-      <w:r>
-        <w:t>crack</w:t>
-      </w:r>
-      <w:r>
-        <w:t xml:space="preserve"> in the shame of surrender</w:t>
-      </w:r>
-    </w:p>
-    <w:p>
-      <w:r>
-        <w:t xml:space="preserve">My breath stinks of </w:t>
-      </w:r>
-      <w:r>
-        <w:t>death</w:t>
-      </w:r>
-      <w:r>
-        <w:t xml:space="preserve"> and</w:t>
-      </w:r>
-      <w:r>
-        <w:t xml:space="preserve"> </w:t>
-      </w:r>
-      <w:r>
-        <w:t xml:space="preserve">lies </w:t>
-      </w:r>
-      <w:r>
-        <w:t xml:space="preserve"> </w:t>
-      </w:r>
-      <w:r>
-        <w:t>normal</w:t>
-      </w:r>
-      <w:r>
-        <w:t xml:space="preserve"> to those</w:t>
-      </w:r>
-      <w:r>
-        <w:t xml:space="preserve"> unlikers </w:t>
-      </w:r>
-    </w:p>
-    <w:p>
-      <w:r>
-        <w:t>I bleed more and more when I become like them.</w:t>
-      </w:r>
-      <w:r>
-        <w:t>******</w:t>
-      </w:r>
+    <w:p>
+      <w:pPr>
+        <w:jc w:val="right"/>
+      </w:pPr>
       <w:bookmarkStart w:id="0" w:name="_GoBack"/>
       <w:bookmarkEnd w:id="0"/>
     </w:p>
     <w:p>
-      <w:r>
-        <w:t>WORDSLOSE MEANIN GAND BEAUTRY IS HEADEN AWAY</w:t>
-      </w:r>
-    </w:p>
-    <w:p>
-      <w:r>
-        <w:t>IT WILL BE  BEAUTIFULL TO RUN BUT NOONE RUNS ANYMORE</w:t>
-      </w:r>
-    </w:p>
-    <w:p>
+      <w:pPr>
+        <w:jc w:val="right"/>
+      </w:pPr>
+      <w:r>
+        <w:t xml:space="preserve">Who will </w:t>
+      </w:r>
+      <w:r>
+        <w:t>dream next?</w:t>
+      </w:r>
+    </w:p>
+    <w:p>
+      <w:pPr>
+        <w:jc w:val="right"/>
+      </w:pPr>
+      <w:r>
+        <w:t>21 years caring bones and skins weighing down my ascension</w:t>
+      </w:r>
+    </w:p>
+    <w:p>
+      <w:pPr>
+        <w:jc w:val="right"/>
+      </w:pPr>
+    </w:p>
+    <w:p>
+      <w:pPr>
+        <w:jc w:val="right"/>
+      </w:pPr>
+      <w:r>
+        <w:t xml:space="preserve">Hiding in plain </w:t>
+      </w:r>
+      <w:r>
+        <w:t>sight</w:t>
+      </w:r>
+      <w:r>
+        <w:t xml:space="preserve"> as materialistic</w:t>
+      </w:r>
+    </w:p>
+    <w:p>
+      <w:pPr>
+        <w:jc w:val="right"/>
+      </w:pPr>
+      <w:r>
+        <w:t>And ignorant, that they may not make</w:t>
+      </w:r>
+    </w:p>
+    <w:p>
+      <w:pPr>
+        <w:jc w:val="right"/>
+      </w:pPr>
+      <w:r>
+        <w:t>An example of my dreams</w:t>
+      </w:r>
+    </w:p>
+    <w:p>
+      <w:pPr>
+        <w:jc w:val="right"/>
+      </w:pPr>
+    </w:p>
+    <w:p>
+      <w:pPr>
+        <w:jc w:val="right"/>
+      </w:pPr>
+      <w:r>
+        <w:t>Veiled</w:t>
+      </w:r>
+      <w:r>
+        <w:t xml:space="preserve"> in </w:t>
+      </w:r>
+      <w:r>
+        <w:t>silence</w:t>
+      </w:r>
+      <w:r>
+        <w:t xml:space="preserve"> amid conversation.</w:t>
+      </w:r>
+    </w:p>
+    <w:p>
+      <w:pPr>
+        <w:jc w:val="right"/>
+      </w:pPr>
+      <w:r>
+        <w:t xml:space="preserve">Lest </w:t>
+      </w:r>
+      <w:r>
+        <w:t xml:space="preserve">my own </w:t>
+      </w:r>
+      <w:r>
+        <w:t>greatness</w:t>
+      </w:r>
+      <w:r>
+        <w:t xml:space="preserve"> leak past my chorus </w:t>
+      </w:r>
+      <w:r>
+        <w:t>pretense</w:t>
+      </w:r>
+    </w:p>
+    <w:p>
+      <w:pPr>
+        <w:jc w:val="right"/>
+      </w:pPr>
+      <w:r>
+        <w:t>Walking sluggish that they may not see my queenly posture</w:t>
+      </w:r>
+    </w:p>
+    <w:p>
+      <w:pPr>
+        <w:jc w:val="right"/>
+      </w:pPr>
+    </w:p>
+    <w:p>
+      <w:pPr>
+        <w:jc w:val="right"/>
+      </w:pPr>
+      <w:r>
+        <w:t>I have become smoke,</w:t>
+      </w:r>
+    </w:p>
+    <w:p>
+      <w:pPr>
+        <w:jc w:val="right"/>
+      </w:pPr>
+      <w:r>
+        <w:t>Bellowing out of hope</w:t>
+      </w:r>
+      <w:r>
+        <w:t>’</w:t>
+      </w:r>
+      <w:r>
+        <w:t>s chimney as a memory of the days.</w:t>
+      </w:r>
+    </w:p>
+    <w:p>
+      <w:pPr>
+        <w:jc w:val="right"/>
+      </w:pPr>
+      <w:r>
+        <w:t>When Hope</w:t>
+      </w:r>
+      <w:r>
+        <w:t>’</w:t>
+      </w:r>
+      <w:r>
+        <w:t>s fire lit</w:t>
+      </w:r>
+    </w:p>
+    <w:p>
+      <w:pPr>
+        <w:jc w:val="right"/>
+      </w:pPr>
+    </w:p>
+    <w:p>
+      <w:pPr>
+        <w:jc w:val="right"/>
+      </w:pPr>
+    </w:p>
+    <w:p>
+      <w:pPr>
+        <w:jc w:val="right"/>
+      </w:pPr>
+      <w:r>
+        <w:t xml:space="preserve">In my </w:t>
+      </w:r>
+      <w:r>
+        <w:t>pretense</w:t>
+      </w:r>
+      <w:r>
+        <w:t xml:space="preserve"> I </w:t>
+      </w:r>
+      <w:r>
+        <w:t>cannot</w:t>
+      </w:r>
+      <w:r>
+        <w:t xml:space="preserve"> pretend to </w:t>
+      </w:r>
+      <w:r>
+        <w:t>not smell</w:t>
+      </w:r>
+      <w:r>
+        <w:t xml:space="preserve"> this burning dreams</w:t>
+      </w:r>
+      <w:r>
+        <w:t>.</w:t>
+      </w:r>
+    </w:p>
+    <w:p>
+      <w:pPr>
+        <w:jc w:val="right"/>
+      </w:pPr>
+    </w:p>
+    <w:p>
+      <w:pPr>
+        <w:jc w:val="right"/>
+      </w:pPr>
+      <w:r>
+        <w:t>T</w:t>
+      </w:r>
+      <w:r>
+        <w:t>h</w:t>
+      </w:r>
+      <w:r>
+        <w:t>is 21</w:t>
+      </w:r>
+      <w:r>
+        <w:t xml:space="preserve"> year old </w:t>
+      </w:r>
+      <w:r>
+        <w:t>born</w:t>
+      </w:r>
+      <w:r>
+        <w:t xml:space="preserve"> </w:t>
+      </w:r>
+      <w:r>
+        <w:t>quack and</w:t>
+      </w:r>
+      <w:r>
+        <w:t xml:space="preserve"> </w:t>
+      </w:r>
+      <w:r>
+        <w:t>crack</w:t>
+      </w:r>
+      <w:r>
+        <w:t xml:space="preserve"> in the shame of surrender</w:t>
+      </w:r>
+    </w:p>
+    <w:p>
+      <w:pPr>
+        <w:jc w:val="right"/>
+      </w:pPr>
+      <w:r>
+        <w:t xml:space="preserve">My breath stinks of death and lies, normal to those unlikers </w:t>
+      </w:r>
+    </w:p>
+    <w:p>
+      <w:pPr>
+        <w:jc w:val="right"/>
+      </w:pPr>
+      <w:r>
+        <w:t xml:space="preserve">I bleed more and more when </w:t>
+      </w:r>
+      <w:r>
+        <w:t>I</w:t>
+      </w:r>
+      <w:r>
+        <w:t xml:space="preserve"> become like them.</w:t>
+      </w:r>
+    </w:p>
+    <w:p>
+      <w:pPr>
+        <w:jc w:val="right"/>
+      </w:pPr>
+      <w:r>
+        <w:t>Words lose</w:t>
+      </w:r>
+      <w:r>
+        <w:t xml:space="preserve"> meaning and </w:t>
+      </w:r>
+      <w:r>
+        <w:t>beauty</w:t>
+      </w:r>
+      <w:r>
+        <w:t xml:space="preserve"> is hidden away</w:t>
+      </w:r>
+    </w:p>
+    <w:p>
+      <w:pPr>
+        <w:jc w:val="right"/>
+      </w:pPr>
+      <w:r>
+        <w:t xml:space="preserve">It will </w:t>
+      </w:r>
+      <w:r>
+        <w:t>be beautiful</w:t>
+      </w:r>
+      <w:r>
+        <w:t xml:space="preserve"> to run but </w:t>
+      </w:r>
+      <w:r>
+        <w:t>nobody runs</w:t>
+      </w:r>
+      <w:r>
+        <w:t xml:space="preserve"> anymore</w:t>
+      </w:r>
+    </w:p>
+    <w:p>
+      <w:pPr>
+        <w:jc w:val="right"/>
+      </w:pPr>
       <w:r>
         <w:lastRenderedPageBreak/>
-        <w:t>How I desire to run to the adges of this world and weep</w:t>
-      </w:r>
-    </w:p>
-    <w:p>
+        <w:t>How I desire to run to</w:t>
+      </w:r>
+      <w:r>
+        <w:t xml:space="preserve"> the e</w:t>
+      </w:r>
+      <w:r>
+        <w:t>dges of this world and weep</w:t>
+      </w:r>
+    </w:p>
+    <w:p>
+      <w:pPr>
+        <w:jc w:val="right"/>
+      </w:pPr>
       <w:r>
         <w:t xml:space="preserve">To </w:t>
       </w:r>
       <w:r>
-        <w:t>reap</w:t>
-      </w:r>
-      <w:r>
-        <w:t xml:space="preserve"> my skin,</w:t>
-      </w:r>
-    </w:p>
-    <w:p>
+        <w:t>rip my</w:t>
+      </w:r>
+      <w:r>
+        <w:t xml:space="preserve"> skin,</w:t>
+      </w:r>
+    </w:p>
+    <w:p>
+      <w:pPr>
+        <w:jc w:val="right"/>
+      </w:pPr>
       <w:r>
         <w:t xml:space="preserve">Wail for who I was becoming and mourn for who they </w:t>
       </w:r>
@@ -309,6 +419,9 @@
       </w:r>
     </w:p>
     <w:p>
+      <w:pPr>
+        <w:jc w:val="right"/>
+      </w:pPr>
       <w:r>
         <w:t xml:space="preserve">Yet, I have </w:t>
       </w:r>
@@ -320,6 +433,9 @@
       </w:r>
     </w:p>
     <w:p>
+      <w:pPr>
+        <w:jc w:val="right"/>
+      </w:pPr>
       <w:r>
         <w:t xml:space="preserve">For the </w:t>
       </w:r>
@@ -333,14 +449,29 @@
         <w:t>is</w:t>
       </w:r>
       <w:r>
-        <w:t xml:space="preserve"> too heavy to run with and the tears on my heart too heavy to hold</w:t>
+        <w:t xml:space="preserve"> too heavy to run with</w:t>
+      </w:r>
+    </w:p>
+    <w:p>
+      <w:pPr>
+        <w:jc w:val="right"/>
+      </w:pPr>
+      <w:r>
+        <w:t xml:space="preserve"> and the tears on my heart too heavy to hold</w:t>
       </w:r>
       <w:r>
         <w:t>.</w:t>
       </w:r>
     </w:p>
-    <w:p/>
-    <w:p>
+    <w:p>
+      <w:pPr>
+        <w:jc w:val="right"/>
+      </w:pPr>
+    </w:p>
+    <w:p>
+      <w:pPr>
+        <w:jc w:val="right"/>
+      </w:pPr>
       <w:r>
         <w:t xml:space="preserve">I hear more </w:t>
       </w:r>
@@ -355,6 +486,9 @@
       </w:r>
     </w:p>
     <w:p>
+      <w:pPr>
+        <w:jc w:val="right"/>
+      </w:pPr>
       <w:r>
         <w:t xml:space="preserve">My </w:t>
       </w:r>
@@ -384,8 +518,14 @@
       </w:r>
     </w:p>
     <w:p>
-      <w:r>
-        <w:t>at least</w:t>
+      <w:pPr>
+        <w:jc w:val="right"/>
+      </w:pPr>
+      <w:r>
+        <w:t>A</w:t>
+      </w:r>
+      <w:r>
+        <w:t>t least</w:t>
       </w:r>
       <w:r>
         <w:t xml:space="preserve"> the</w:t>
@@ -398,23 +538,43 @@
       </w:r>
     </w:p>
     <w:p>
+      <w:pPr>
+        <w:jc w:val="right"/>
+      </w:pPr>
       <w:r>
         <w:t>I whisper to them.</w:t>
       </w:r>
     </w:p>
     <w:p>
+      <w:pPr>
+        <w:jc w:val="right"/>
+      </w:pPr>
       <w:r>
         <w:t>They cry on me</w:t>
       </w:r>
     </w:p>
-    <w:p/>
-    <w:p/>
-    <w:p>
+    <w:p>
+      <w:pPr>
+        <w:jc w:val="right"/>
+      </w:pPr>
+    </w:p>
+    <w:p>
+      <w:pPr>
+        <w:jc w:val="right"/>
+      </w:pPr>
+    </w:p>
+    <w:p>
+      <w:pPr>
+        <w:jc w:val="right"/>
+      </w:pPr>
       <w:r>
         <w:t>They are malnourished by alive.</w:t>
       </w:r>
     </w:p>
     <w:p>
+      <w:pPr>
+        <w:jc w:val="right"/>
+      </w:pPr>
       <w:r>
         <w:t xml:space="preserve">One night I </w:t>
       </w:r>
@@ -426,21 +586,83 @@
       </w:r>
     </w:p>
     <w:p>
+      <w:pPr>
+        <w:jc w:val="right"/>
+      </w:pPr>
       <w:r>
         <w:t>Where they seem to be safe.</w:t>
       </w:r>
     </w:p>
     <w:p>
-      <w:r>
-        <w:t>For it seems to my suffocating dreams my, pretense as made me our own shallow graves</w:t>
-      </w:r>
-    </w:p>
-    <w:p/>
-    <w:p/>
-    <w:p/>
-    <w:p/>
-    <w:p/>
-    <w:p/>
+      <w:pPr>
+        <w:jc w:val="right"/>
+      </w:pPr>
+      <w:r>
+        <w:t>For it seems to my suffocating dreams</w:t>
+      </w:r>
+    </w:p>
+    <w:p>
+      <w:pPr>
+        <w:jc w:val="right"/>
+      </w:pPr>
+      <w:r>
+        <w:t xml:space="preserve"> my, pretense as made me our own shallow graves</w:t>
+      </w:r>
+    </w:p>
+    <w:p>
+      <w:pPr>
+        <w:jc w:val="right"/>
+      </w:pPr>
+    </w:p>
+    <w:p>
+      <w:pPr>
+        <w:jc w:val="right"/>
+      </w:pPr>
+    </w:p>
+    <w:p>
+      <w:pPr>
+        <w:jc w:val="right"/>
+        <w:rPr>
+          <w:b/>
+        </w:rPr>
+      </w:pPr>
+      <w:r>
+        <w:rPr>
+          <w:b/>
+        </w:rPr>
+        <w:t>Work done by Cellinah Robi</w:t>
+      </w:r>
+    </w:p>
+    <w:p>
+      <w:pPr>
+        <w:jc w:val="right"/>
+      </w:pPr>
+    </w:p>
+    <w:p>
+      <w:pPr>
+        <w:jc w:val="right"/>
+      </w:pPr>
+    </w:p>
+    <w:p>
+      <w:pPr>
+        <w:jc w:val="right"/>
+      </w:pPr>
+    </w:p>
+    <w:p>
+      <w:pPr>
+        <w:jc w:val="right"/>
+      </w:pPr>
+    </w:p>
+    <w:p>
+      <w:pPr>
+        <w:jc w:val="right"/>
+      </w:pPr>
+    </w:p>
+    <w:p>
+      <w:pPr>
+        <w:jc w:val="right"/>
+      </w:pPr>
+    </w:p>
     <w:sectPr>
       <w:pgSz w:w="12240" w:h="15840"/>
       <w:pgMar w:top="1440" w:right="1440" w:bottom="1440" w:left="1440" w:header="720" w:footer="720" w:gutter="0"/>

</xml_diff>